<commit_message>
Se agregaron las correcciones realizadas por la profe Savi, y se procedio a firmar el mismo dia. Esta es la Version firmada.
</commit_message>
<xml_diff>
--- a/repository/S.A.P.O/Proyecto/06_Presentaciones/Facultad_Odontologia/Carta Presentacion Formal Dra Oviedo - Facultad Odontologia.docx
+++ b/repository/S.A.P.O/Proyecto/06_Presentaciones/Facultad_Odontologia/Carta Presentacion Formal Dra Oviedo - Facultad Odontologia.docx
@@ -115,7 +115,7 @@
       <w:pPr>
         <w:shd w:val="clear" w:color="auto" w:fill="FFFFFF"/>
         <w:spacing w:after="0" w:line="480" w:lineRule="auto"/>
-        <w:ind w:right="75"/>
+        <w:ind w:right="75" w:firstLine="2552"/>
         <w:jc w:val="both"/>
         <w:rPr>
           <w:rFonts w:ascii="Times New Roman" w:eastAsia="Times New Roman" w:hAnsi="Times New Roman" w:cs="Times New Roman"/>
@@ -144,25 +144,39 @@
           <w:rFonts w:ascii="Times New Roman" w:eastAsia="Times New Roman" w:hAnsi="Times New Roman" w:cs="Times New Roman"/>
           <w:i/>
         </w:rPr>
-        <w:t>Directora de Proyecto</w:t>
-      </w:r>
-      <w:r>
-        <w:rPr>
-          <w:rFonts w:ascii="Times New Roman" w:eastAsia="Times New Roman" w:hAnsi="Times New Roman" w:cs="Times New Roman"/>
-        </w:rPr>
-        <w:t xml:space="preserve"> para llevar a cabo el d</w:t>
-      </w:r>
-      <w:r>
-        <w:rPr>
-          <w:rFonts w:ascii="Times New Roman" w:eastAsia="Times New Roman" w:hAnsi="Times New Roman" w:cs="Times New Roman"/>
-        </w:rPr>
-        <w:t xml:space="preserve">esarrollo del </w:t>
+        <w:t>Directora de</w:t>
       </w:r>
       <w:r>
         <w:rPr>
           <w:rFonts w:ascii="Times New Roman" w:eastAsia="Times New Roman" w:hAnsi="Times New Roman" w:cs="Times New Roman"/>
           <w:i/>
         </w:rPr>
+        <w:t>l</w:t>
+      </w:r>
+      <w:r>
+        <w:rPr>
+          <w:rFonts w:ascii="Times New Roman" w:eastAsia="Times New Roman" w:hAnsi="Times New Roman" w:cs="Times New Roman"/>
+          <w:i/>
+        </w:rPr>
+        <w:t xml:space="preserve"> Proyecto</w:t>
+      </w:r>
+      <w:r>
+        <w:rPr>
+          <w:rFonts w:ascii="Times New Roman" w:eastAsia="Times New Roman" w:hAnsi="Times New Roman" w:cs="Times New Roman"/>
+        </w:rPr>
+        <w:t xml:space="preserve"> </w:t>
+      </w:r>
+      <w:r>
+        <w:rPr>
+          <w:rFonts w:ascii="Times New Roman" w:eastAsia="Times New Roman" w:hAnsi="Times New Roman" w:cs="Times New Roman"/>
+        </w:rPr>
+        <w:t>“</w:t>
+      </w:r>
+      <w:r>
+        <w:rPr>
+          <w:rFonts w:ascii="Times New Roman" w:eastAsia="Times New Roman" w:hAnsi="Times New Roman" w:cs="Times New Roman"/>
+          <w:i/>
+        </w:rPr>
         <w:t>Sistema de Administración de Paciente</w:t>
       </w:r>
       <w:r>
@@ -175,8 +189,27 @@
       <w:r>
         <w:rPr>
           <w:rFonts w:ascii="Times New Roman" w:eastAsia="Times New Roman" w:hAnsi="Times New Roman" w:cs="Times New Roman"/>
-        </w:rPr>
-        <w:t xml:space="preserve"> por parte del grupo de alumnos perteneciente a la Universidad Tecnológica Nacional - </w:t>
+          <w:i/>
+        </w:rPr>
+        <w:t>”</w:t>
+      </w:r>
+      <w:r>
+        <w:rPr>
+          <w:rFonts w:ascii="Times New Roman" w:eastAsia="Times New Roman" w:hAnsi="Times New Roman" w:cs="Times New Roman"/>
+        </w:rPr>
+        <w:t xml:space="preserve"> </w:t>
+      </w:r>
+      <w:r>
+        <w:rPr>
+          <w:rFonts w:ascii="Times New Roman" w:eastAsia="Times New Roman" w:hAnsi="Times New Roman" w:cs="Times New Roman"/>
+        </w:rPr>
+        <w:t>a desarrollarse por un</w:t>
+      </w:r>
+      <w:r>
+        <w:rPr>
+          <w:rFonts w:ascii="Times New Roman" w:eastAsia="Times New Roman" w:hAnsi="Times New Roman" w:cs="Times New Roman"/>
+        </w:rPr>
+        <w:t xml:space="preserve"> grupo de alumnos perteneciente a la Universidad Tecnológica Nacional - </w:t>
       </w:r>
       <w:r>
         <w:rPr>
@@ -194,7 +227,7 @@
         <w:rPr>
           <w:rFonts w:ascii="Times New Roman" w:eastAsia="Times New Roman" w:hAnsi="Times New Roman" w:cs="Times New Roman"/>
         </w:rPr>
-        <w:t xml:space="preserve"> integrado por</w:t>
+        <w:t>.</w:t>
       </w:r>
       <w:r>
         <w:rPr>
@@ -206,7 +239,37 @@
         <w:rPr>
           <w:rFonts w:ascii="Times New Roman" w:eastAsia="Times New Roman" w:hAnsi="Times New Roman" w:cs="Times New Roman"/>
         </w:rPr>
-        <w:t>Barros, Maximiliano DNI:</w:t>
+        <w:t xml:space="preserve">Los integrantes del equipo de trabajo son: </w:t>
+      </w:r>
+      <w:r>
+        <w:rPr>
+          <w:rFonts w:ascii="Times New Roman" w:eastAsia="Times New Roman" w:hAnsi="Times New Roman" w:cs="Times New Roman"/>
+        </w:rPr>
+        <w:t>Barros, Maximiliano</w:t>
+      </w:r>
+      <w:r>
+        <w:rPr>
+          <w:rFonts w:ascii="Times New Roman" w:eastAsia="Times New Roman" w:hAnsi="Times New Roman" w:cs="Times New Roman"/>
+        </w:rPr>
+        <w:t xml:space="preserve"> - </w:t>
+      </w:r>
+      <w:r>
+        <w:rPr>
+          <w:rFonts w:ascii="Times New Roman" w:eastAsia="Times New Roman" w:hAnsi="Times New Roman" w:cs="Times New Roman"/>
+        </w:rPr>
+        <w:t xml:space="preserve"> </w:t>
+      </w:r>
+      <w:r>
+        <w:rPr>
+          <w:rFonts w:ascii="Times New Roman" w:eastAsia="Times New Roman" w:hAnsi="Times New Roman" w:cs="Times New Roman"/>
+        </w:rPr>
+        <w:t xml:space="preserve">Legajo: 54056 - </w:t>
+      </w:r>
+      <w:r>
+        <w:rPr>
+          <w:rFonts w:ascii="Times New Roman" w:eastAsia="Times New Roman" w:hAnsi="Times New Roman" w:cs="Times New Roman"/>
+        </w:rPr>
+        <w:t>DNI:</w:t>
       </w:r>
       <w:r>
         <w:rPr>
@@ -218,7 +281,27 @@
         <w:rPr>
           <w:rFonts w:ascii="Times New Roman" w:eastAsia="Times New Roman" w:hAnsi="Times New Roman" w:cs="Times New Roman"/>
         </w:rPr>
-        <w:t xml:space="preserve">, Biancato, </w:t>
+        <w:t>;</w:t>
+      </w:r>
+      <w:r>
+        <w:rPr>
+          <w:rFonts w:ascii="Times New Roman" w:eastAsia="Times New Roman" w:hAnsi="Times New Roman" w:cs="Times New Roman"/>
+        </w:rPr>
+        <w:t xml:space="preserve"> </w:t>
+      </w:r>
+      <w:proofErr w:type="spellStart"/>
+      <w:r>
+        <w:rPr>
+          <w:rFonts w:ascii="Times New Roman" w:eastAsia="Times New Roman" w:hAnsi="Times New Roman" w:cs="Times New Roman"/>
+        </w:rPr>
+        <w:t>Biancato</w:t>
+      </w:r>
+      <w:proofErr w:type="spellEnd"/>
+      <w:r>
+        <w:rPr>
+          <w:rFonts w:ascii="Times New Roman" w:eastAsia="Times New Roman" w:hAnsi="Times New Roman" w:cs="Times New Roman"/>
+        </w:rPr>
+        <w:t xml:space="preserve">, </w:t>
       </w:r>
       <w:r>
         <w:rPr>
@@ -236,7 +319,25 @@
         <w:rPr>
           <w:rFonts w:ascii="Times New Roman" w:eastAsia="Times New Roman" w:hAnsi="Times New Roman" w:cs="Times New Roman"/>
         </w:rPr>
-        <w:t xml:space="preserve"> DNI</w:t>
+        <w:t xml:space="preserve"> -</w:t>
+      </w:r>
+      <w:r>
+        <w:rPr>
+          <w:rFonts w:ascii="Times New Roman" w:eastAsia="Times New Roman" w:hAnsi="Times New Roman" w:cs="Times New Roman"/>
+        </w:rPr>
+        <w:t xml:space="preserve"> </w:t>
+      </w:r>
+      <w:r>
+        <w:rPr>
+          <w:rFonts w:ascii="Times New Roman" w:eastAsia="Times New Roman" w:hAnsi="Times New Roman" w:cs="Times New Roman"/>
+        </w:rPr>
+        <w:t xml:space="preserve">Legajo: 54452 - </w:t>
+      </w:r>
+      <w:r>
+        <w:rPr>
+          <w:rFonts w:ascii="Times New Roman" w:eastAsia="Times New Roman" w:hAnsi="Times New Roman" w:cs="Times New Roman"/>
+        </w:rPr>
+        <w:t>DNI</w:t>
       </w:r>
       <w:r>
         <w:rPr>
@@ -248,7 +349,13 @@
         <w:rPr>
           <w:rFonts w:ascii="Times New Roman" w:eastAsia="Times New Roman" w:hAnsi="Times New Roman" w:cs="Times New Roman"/>
         </w:rPr>
-        <w:t>, García,</w:t>
+        <w:t>;</w:t>
+      </w:r>
+      <w:r>
+        <w:rPr>
+          <w:rFonts w:ascii="Times New Roman" w:eastAsia="Times New Roman" w:hAnsi="Times New Roman" w:cs="Times New Roman"/>
+        </w:rPr>
+        <w:t xml:space="preserve"> García,</w:t>
       </w:r>
       <w:r>
         <w:rPr>
@@ -260,7 +367,19 @@
         <w:rPr>
           <w:rFonts w:ascii="Times New Roman" w:eastAsia="Times New Roman" w:hAnsi="Times New Roman" w:cs="Times New Roman"/>
         </w:rPr>
-        <w:t xml:space="preserve"> Javier DNI: 35.018.118, López,</w:t>
+        <w:t xml:space="preserve"> Javier</w:t>
+      </w:r>
+      <w:r>
+        <w:rPr>
+          <w:rFonts w:ascii="Times New Roman" w:eastAsia="Times New Roman" w:hAnsi="Times New Roman" w:cs="Times New Roman"/>
+        </w:rPr>
+        <w:t xml:space="preserve"> - Legajo: 53879 - DNI: 35.018.118;</w:t>
+      </w:r>
+      <w:r>
+        <w:rPr>
+          <w:rFonts w:ascii="Times New Roman" w:eastAsia="Times New Roman" w:hAnsi="Times New Roman" w:cs="Times New Roman"/>
+        </w:rPr>
+        <w:t xml:space="preserve"> López,</w:t>
       </w:r>
       <w:r>
         <w:rPr>
@@ -272,7 +391,25 @@
         <w:rPr>
           <w:rFonts w:ascii="Times New Roman" w:eastAsia="Times New Roman" w:hAnsi="Times New Roman" w:cs="Times New Roman"/>
         </w:rPr>
-        <w:t xml:space="preserve">Javier </w:t>
+        <w:t>Javier</w:t>
+      </w:r>
+      <w:r>
+        <w:rPr>
+          <w:rFonts w:ascii="Times New Roman" w:eastAsia="Times New Roman" w:hAnsi="Times New Roman" w:cs="Times New Roman"/>
+        </w:rPr>
+        <w:t xml:space="preserve"> –</w:t>
+      </w:r>
+      <w:r>
+        <w:rPr>
+          <w:rFonts w:ascii="Times New Roman" w:eastAsia="Times New Roman" w:hAnsi="Times New Roman" w:cs="Times New Roman"/>
+        </w:rPr>
+        <w:t xml:space="preserve"> </w:t>
+      </w:r>
+      <w:r>
+        <w:rPr>
+          <w:rFonts w:ascii="Times New Roman" w:eastAsia="Times New Roman" w:hAnsi="Times New Roman" w:cs="Times New Roman"/>
+        </w:rPr>
+        <w:t xml:space="preserve">Legajo: 54623 - </w:t>
       </w:r>
       <w:r>
         <w:rPr>
@@ -284,7 +421,27 @@
         <w:rPr>
           <w:rFonts w:ascii="Times New Roman" w:eastAsia="Times New Roman" w:hAnsi="Times New Roman" w:cs="Times New Roman"/>
         </w:rPr>
-        <w:t xml:space="preserve">, Spesot, </w:t>
+        <w:t>;</w:t>
+      </w:r>
+      <w:r>
+        <w:rPr>
+          <w:rFonts w:ascii="Times New Roman" w:eastAsia="Times New Roman" w:hAnsi="Times New Roman" w:cs="Times New Roman"/>
+        </w:rPr>
+        <w:t xml:space="preserve"> </w:t>
+      </w:r>
+      <w:proofErr w:type="spellStart"/>
+      <w:r>
+        <w:rPr>
+          <w:rFonts w:ascii="Times New Roman" w:eastAsia="Times New Roman" w:hAnsi="Times New Roman" w:cs="Times New Roman"/>
+        </w:rPr>
+        <w:t>Spesot</w:t>
+      </w:r>
+      <w:proofErr w:type="spellEnd"/>
+      <w:r>
+        <w:rPr>
+          <w:rFonts w:ascii="Times New Roman" w:eastAsia="Times New Roman" w:hAnsi="Times New Roman" w:cs="Times New Roman"/>
+        </w:rPr>
+        <w:t xml:space="preserve">, </w:t>
       </w:r>
       <w:r>
         <w:rPr>
@@ -302,7 +459,19 @@
         <w:rPr>
           <w:rFonts w:ascii="Times New Roman" w:eastAsia="Times New Roman" w:hAnsi="Times New Roman" w:cs="Times New Roman"/>
         </w:rPr>
-        <w:t xml:space="preserve"> DNI</w:t>
+        <w:t xml:space="preserve"> </w:t>
+      </w:r>
+      <w:r>
+        <w:rPr>
+          <w:rFonts w:ascii="Times New Roman" w:eastAsia="Times New Roman" w:hAnsi="Times New Roman" w:cs="Times New Roman"/>
+        </w:rPr>
+        <w:t xml:space="preserve">- Legajo: 54407 - </w:t>
+      </w:r>
+      <w:r>
+        <w:rPr>
+          <w:rFonts w:ascii="Times New Roman" w:eastAsia="Times New Roman" w:hAnsi="Times New Roman" w:cs="Times New Roman"/>
+        </w:rPr>
+        <w:t>DNI</w:t>
       </w:r>
       <w:r>
         <w:rPr>
@@ -321,15 +490,54 @@
       <w:pPr>
         <w:spacing w:line="480" w:lineRule="auto"/>
         <w:ind w:firstLine="708"/>
-        <w:rPr>
-          <w:rFonts w:ascii="Times New Roman" w:eastAsia="Times New Roman" w:hAnsi="Times New Roman" w:cs="Times New Roman"/>
-        </w:rPr>
-      </w:pPr>
-      <w:r>
-        <w:rPr>
-          <w:rFonts w:ascii="Times New Roman" w:eastAsia="Times New Roman" w:hAnsi="Times New Roman" w:cs="Times New Roman"/>
-        </w:rPr>
-        <w:t xml:space="preserve">Este grupo de trabajo estará a cargo de la Ing. Cecilia Andrea Savi como nuestra Jefa de Trabajos Prácticos supervisado por la Ing. </w:t>
+        <w:jc w:val="both"/>
+        <w:rPr>
+          <w:rFonts w:ascii="Times New Roman" w:eastAsia="Times New Roman" w:hAnsi="Times New Roman" w:cs="Times New Roman"/>
+        </w:rPr>
+      </w:pPr>
+      <w:r>
+        <w:rPr>
+          <w:rFonts w:ascii="Times New Roman" w:eastAsia="Times New Roman" w:hAnsi="Times New Roman" w:cs="Times New Roman"/>
+        </w:rPr>
+        <w:t xml:space="preserve">En el ámbito de la Universidad Tecnológica Nacional - Facultad Regional Córdoba </w:t>
+      </w:r>
+      <w:r>
+        <w:rPr>
+          <w:rFonts w:ascii="Times New Roman" w:eastAsia="Times New Roman" w:hAnsi="Times New Roman" w:cs="Times New Roman"/>
+        </w:rPr>
+        <w:t xml:space="preserve">el desarrollo estará guiado por la </w:t>
+      </w:r>
+      <w:r>
+        <w:rPr>
+          <w:rFonts w:ascii="Times New Roman" w:eastAsia="Times New Roman" w:hAnsi="Times New Roman" w:cs="Times New Roman"/>
+        </w:rPr>
+        <w:t xml:space="preserve">Ing. Cecilia Andrea </w:t>
+      </w:r>
+      <w:proofErr w:type="spellStart"/>
+      <w:r>
+        <w:rPr>
+          <w:rFonts w:ascii="Times New Roman" w:eastAsia="Times New Roman" w:hAnsi="Times New Roman" w:cs="Times New Roman"/>
+        </w:rPr>
+        <w:t>Savi</w:t>
+      </w:r>
+      <w:proofErr w:type="spellEnd"/>
+      <w:r>
+        <w:rPr>
+          <w:rFonts w:ascii="Times New Roman" w:eastAsia="Times New Roman" w:hAnsi="Times New Roman" w:cs="Times New Roman"/>
+        </w:rPr>
+        <w:t xml:space="preserve"> como Jefa de Trabajos Prácticos </w:t>
+      </w:r>
+      <w:r>
+        <w:rPr>
+          <w:rFonts w:ascii="Times New Roman" w:eastAsia="Times New Roman" w:hAnsi="Times New Roman" w:cs="Times New Roman"/>
+        </w:rPr>
+        <w:t xml:space="preserve">y </w:t>
+      </w:r>
+      <w:r>
+        <w:rPr>
+          <w:rFonts w:ascii="Times New Roman" w:eastAsia="Times New Roman" w:hAnsi="Times New Roman" w:cs="Times New Roman"/>
+        </w:rPr>
+        <w:t xml:space="preserve">supervisado por la Ing. </w:t>
       </w:r>
       <w:r>
         <w:rPr>
@@ -354,12 +562,55 @@
       <w:pPr>
         <w:spacing w:line="480" w:lineRule="auto"/>
         <w:ind w:firstLine="708"/>
+        <w:jc w:val="both"/>
+        <w:rPr>
+          <w:rFonts w:ascii="Times New Roman" w:eastAsia="Times New Roman" w:hAnsi="Times New Roman" w:cs="Times New Roman"/>
+        </w:rPr>
+      </w:pPr>
+      <w:r>
+        <w:rPr>
+          <w:rFonts w:ascii="Times New Roman" w:eastAsia="Times New Roman" w:hAnsi="Times New Roman" w:cs="Times New Roman"/>
+        </w:rPr>
+        <w:t xml:space="preserve">Adjunto a ésta, la propuesta detallada de la funcionalidad del producto.  </w:t>
+      </w:r>
+    </w:p>
+    <w:p>
+      <w:pPr>
+        <w:spacing w:line="480" w:lineRule="auto"/>
+        <w:ind w:firstLine="708"/>
+        <w:rPr>
+          <w:rFonts w:ascii="Times New Roman" w:eastAsia="Times New Roman" w:hAnsi="Times New Roman" w:cs="Times New Roman"/>
+        </w:rPr>
+      </w:pPr>
+      <w:r>
+        <w:rPr>
+          <w:rFonts w:ascii="Times New Roman" w:eastAsia="Times New Roman" w:hAnsi="Times New Roman" w:cs="Times New Roman"/>
+        </w:rPr>
+        <w:t>Quedo a su entera disposición</w:t>
+      </w:r>
+      <w:r>
+        <w:rPr>
+          <w:rFonts w:ascii="Times New Roman" w:eastAsia="Times New Roman" w:hAnsi="Times New Roman" w:cs="Times New Roman"/>
+        </w:rPr>
+        <w:t>.</w:t>
+      </w:r>
+    </w:p>
+    <w:p>
+      <w:pPr>
+        <w:spacing w:line="480" w:lineRule="auto"/>
+        <w:ind w:firstLine="708"/>
       </w:pPr>
       <w:r>
         <w:rPr>
           <w:rFonts w:ascii="Times New Roman" w:eastAsia="Times New Roman" w:hAnsi="Times New Roman" w:cs="Times New Roman"/>
         </w:rPr>
         <w:t>Saludos cordiales</w:t>
+      </w:r>
+      <w:r>
+        <w:rPr>
+          <w:rFonts w:ascii="Times New Roman" w:eastAsia="Times New Roman" w:hAnsi="Times New Roman" w:cs="Times New Roman"/>
+        </w:rPr>
+        <w:t>.</w:t>
       </w:r>
     </w:p>
     <w:p>

</xml_diff>

<commit_message>
Se agrego al Firma de la Feja de Catedra y se modifico la fecha
</commit_message>
<xml_diff>
--- a/repository/S.A.P.O/Proyecto/06_Presentaciones/Facultad_Odontologia/Carta Presentacion Formal Dra Oviedo - Facultad Odontologia.docx
+++ b/repository/S.A.P.O/Proyecto/06_Presentaciones/Facultad_Odontologia/Carta Presentacion Formal Dra Oviedo - Facultad Odontologia.docx
@@ -668,35 +668,137 @@
         <w:rPr>
           <w:rFonts w:ascii="Times New Roman" w:eastAsia="Times New Roman" w:hAnsi="Times New Roman" w:cs="Times New Roman"/>
           <w:i/>
+          <w:sz w:val="20"/>
+        </w:rPr>
+        <w:t xml:space="preserve">    </w:t>
+      </w:r>
+      <w:r>
+        <w:rPr>
+          <w:rFonts w:ascii="Times New Roman" w:eastAsia="Times New Roman" w:hAnsi="Times New Roman" w:cs="Times New Roman"/>
+          <w:i/>
+          <w:sz w:val="20"/>
+        </w:rPr>
+        <w:t>Firma y aclaración Jefa de Trabajos Prácticos</w:t>
+      </w:r>
+      <w:r>
+        <w:rPr>
+          <w:i/>
+          <w:sz w:val="20"/>
+        </w:rPr>
+        <w:tab/>
+      </w:r>
+      <w:r>
+        <w:rPr>
+          <w:i/>
+          <w:sz w:val="20"/>
+        </w:rPr>
+        <w:t xml:space="preserve">        </w:t>
+      </w:r>
+      <w:r>
+        <w:rPr>
+          <w:i/>
+          <w:sz w:val="20"/>
+        </w:rPr>
+        <w:t xml:space="preserve"> </w:t>
+      </w:r>
+      <w:r>
+        <w:rPr>
+          <w:rFonts w:ascii="Times New Roman" w:eastAsia="Times New Roman" w:hAnsi="Times New Roman" w:cs="Times New Roman"/>
+          <w:i/>
+          <w:sz w:val="20"/>
+        </w:rPr>
+        <w:t xml:space="preserve">Firma y </w:t>
+      </w:r>
+      <w:r>
+        <w:rPr>
+          <w:rFonts w:ascii="Times New Roman" w:eastAsia="Times New Roman" w:hAnsi="Times New Roman" w:cs="Times New Roman"/>
+          <w:i/>
+          <w:sz w:val="20"/>
+        </w:rPr>
+        <w:t xml:space="preserve">aclaración </w:t>
+      </w:r>
+      <w:r>
+        <w:rPr>
+          <w:rFonts w:ascii="Times New Roman" w:eastAsia="Times New Roman" w:hAnsi="Times New Roman" w:cs="Times New Roman"/>
+          <w:i/>
+          <w:sz w:val="20"/>
+        </w:rPr>
+        <w:t>Jefa de Cátedra</w:t>
+      </w:r>
+      <w:r>
+        <w:rPr>
+          <w:rFonts w:ascii="Times New Roman" w:eastAsia="Times New Roman" w:hAnsi="Times New Roman" w:cs="Times New Roman"/>
+          <w:i/>
+          <w:sz w:val="20"/>
+        </w:rPr>
+        <w:t xml:space="preserve"> Proyecto Final</w:t>
+      </w:r>
+      <w:r>
+        <w:rPr>
+          <w:rFonts w:ascii="Times New Roman" w:eastAsia="Times New Roman" w:hAnsi="Times New Roman" w:cs="Times New Roman"/>
+          <w:i/>
+        </w:rPr>
+        <w:tab/>
+      </w:r>
+      <w:r>
+        <w:rPr>
+          <w:rFonts w:ascii="Times New Roman" w:eastAsia="Times New Roman" w:hAnsi="Times New Roman" w:cs="Times New Roman"/>
+          <w:i/>
+        </w:rPr>
+        <w:t xml:space="preserve">        </w:t>
+      </w:r>
+    </w:p>
+    <w:p>
+      <w:pPr>
+        <w:ind w:left="2124"/>
+        <w:rPr>
+          <w:i/>
+        </w:rPr>
+      </w:pPr>
+      <w:r>
+        <w:rPr>
+          <w:rFonts w:ascii="Times New Roman" w:eastAsia="Times New Roman" w:hAnsi="Times New Roman" w:cs="Times New Roman"/>
+        </w:rPr>
+        <w:t xml:space="preserve">    </w:t>
+      </w:r>
+      <w:r>
+        <w:rPr>
+          <w:rFonts w:ascii="Times New Roman" w:eastAsia="Times New Roman" w:hAnsi="Times New Roman" w:cs="Times New Roman"/>
+        </w:rPr>
+        <w:t>……………………………………….………..</w:t>
+      </w:r>
+    </w:p>
+    <w:p>
+      <w:pPr>
+        <w:ind w:left="1416" w:firstLine="708"/>
+        <w:rPr>
+          <w:i/>
+          <w:sz w:val="20"/>
+        </w:rPr>
+      </w:pPr>
+      <w:r>
+        <w:rPr>
+          <w:rFonts w:ascii="Times New Roman" w:eastAsia="Times New Roman" w:hAnsi="Times New Roman" w:cs="Times New Roman"/>
+          <w:i/>
+          <w:sz w:val="20"/>
+        </w:rPr>
+        <w:t xml:space="preserve">  </w:t>
+      </w:r>
+      <w:r>
+        <w:rPr>
+          <w:rFonts w:ascii="Times New Roman" w:eastAsia="Times New Roman" w:hAnsi="Times New Roman" w:cs="Times New Roman"/>
+          <w:i/>
+          <w:sz w:val="20"/>
+        </w:rPr>
+        <w:t xml:space="preserve">         </w:t>
+      </w:r>
+      <w:r>
+        <w:rPr>
+          <w:rFonts w:ascii="Times New Roman" w:eastAsia="Times New Roman" w:hAnsi="Times New Roman" w:cs="Times New Roman"/>
+          <w:i/>
+          <w:sz w:val="20"/>
         </w:rPr>
         <w:t>Firma y aclaración Directora de Proyecto</w:t>
-      </w:r>
-      <w:r>
-        <w:rPr>
-          <w:rFonts w:ascii="Times New Roman" w:eastAsia="Times New Roman" w:hAnsi="Times New Roman" w:cs="Times New Roman"/>
-          <w:i/>
-        </w:rPr>
-        <w:tab/>
-      </w:r>
-      <w:r>
-        <w:rPr>
-          <w:rFonts w:ascii="Times New Roman" w:eastAsia="Times New Roman" w:hAnsi="Times New Roman" w:cs="Times New Roman"/>
-          <w:i/>
-        </w:rPr>
-        <w:t xml:space="preserve">        </w:t>
-      </w:r>
-      <w:r>
-        <w:rPr>
-          <w:rFonts w:ascii="Times New Roman" w:eastAsia="Times New Roman" w:hAnsi="Times New Roman" w:cs="Times New Roman"/>
-          <w:i/>
-        </w:rPr>
-        <w:t>Firma y aclaración Jefa de Trabajos Prácticos</w:t>
-      </w:r>
-      <w:r>
-        <w:rPr>
-          <w:i/>
-        </w:rPr>
-        <w:tab/>
       </w:r>
     </w:p>
     <w:sectPr>

</xml_diff>